<commit_message>
added sprint 3 Sprint Management docs
</commit_message>
<xml_diff>
--- a/doc/February 11th/Sprint Planning Meeting 1_28.docx
+++ b/doc/February 11th/Sprint Planning Meeting 1_28.docx
@@ -302,6 +302,33 @@
           <w:numId w:val="4"/>
         </w:numPr>
       </w:pPr>
+      <w:r>
+        <w:t>Create staging database to represent data collection team’s database</w:t>
+      </w:r>
+    </w:p>
+    <w:p>
+      <w:pPr>
+        <w:pStyle w:val="ListParagraph"/>
+        <w:numPr>
+          <w:ilvl w:val="1"/>
+          <w:numId w:val="4"/>
+        </w:numPr>
+      </w:pPr>
+      <w:r>
+        <w:t>Create aggregated database with aggregated data from staging database</w:t>
+      </w:r>
+    </w:p>
+    <w:p>
+      <w:pPr>
+        <w:pStyle w:val="ListParagraph"/>
+        <w:numPr>
+          <w:ilvl w:val="1"/>
+          <w:numId w:val="4"/>
+        </w:numPr>
+      </w:pPr>
+      <w:r>
+        <w:t>Begin designing and implementing schema for data warehouse</w:t>
+      </w:r>
     </w:p>
     <w:sectPr>
       <w:pgSz w:w="12240" w:h="15840"/>

</xml_diff>